<commit_message>
SYstem HW Edit font
</commit_message>
<xml_diff>
--- a/System Programing/format_soft_hard_link.docx
+++ b/System Programing/format_soft_hard_link.docx
@@ -6,11 +6,15 @@
       <w:pPr>
         <w:jc w:val="center"/>
         <w:rPr>
+          <w:rFonts w:ascii="나눔고딕" w:eastAsia="나눔고딕" w:hAnsi="나눔고딕"/>
+          <w:b/>
           <w:sz w:val="44"/>
         </w:rPr>
       </w:pPr>
       <w:r>
         <w:rPr>
+          <w:rFonts w:ascii="나눔고딕" w:eastAsia="나눔고딕" w:hAnsi="나눔고딕"/>
+          <w:b/>
           <w:sz w:val="44"/>
         </w:rPr>
         <w:t>System Programming</w:t>
@@ -20,11 +24,15 @@
       <w:pPr>
         <w:jc w:val="center"/>
         <w:rPr>
+          <w:rFonts w:ascii="나눔고딕" w:eastAsia="나눔고딕" w:hAnsi="나눔고딕"/>
+          <w:b/>
           <w:sz w:val="44"/>
         </w:rPr>
       </w:pPr>
       <w:r>
         <w:rPr>
+          <w:rFonts w:ascii="나눔고딕" w:eastAsia="나눔고딕" w:hAnsi="나눔고딕"/>
+          <w:b/>
           <w:sz w:val="44"/>
         </w:rPr>
         <w:t xml:space="preserve">HW – Format, </w:t>
@@ -32,26 +40,32 @@
       <w:proofErr w:type="spellStart"/>
       <w:r>
         <w:rPr>
+          <w:rFonts w:ascii="나눔고딕" w:eastAsia="나눔고딕" w:hAnsi="나눔고딕"/>
+          <w:b/>
           <w:sz w:val="44"/>
         </w:rPr>
         <w:t>Soft</w:t>
       </w:r>
       <w:r>
         <w:rPr>
-          <w:rFonts w:hint="eastAsia"/>
+          <w:rFonts w:ascii="나눔고딕" w:eastAsia="나눔고딕" w:hAnsi="나눔고딕" w:hint="eastAsia"/>
+          <w:b/>
           <w:sz w:val="44"/>
         </w:rPr>
         <w:t>&amp;</w:t>
       </w:r>
       <w:r>
         <w:rPr>
-          <w:rFonts w:ascii="바탕" w:eastAsia="바탕" w:hAnsi="바탕" w:cs="바탕"/>
+          <w:rFonts w:ascii="나눔고딕" w:eastAsia="나눔고딕" w:hAnsi="나눔고딕" w:cs="바탕"/>
+          <w:b/>
           <w:sz w:val="34"/>
         </w:rPr>
         <w:t>H</w:t>
       </w:r>
       <w:r>
         <w:rPr>
+          <w:rFonts w:ascii="나눔고딕" w:eastAsia="나눔고딕" w:hAnsi="나눔고딕"/>
+          <w:b/>
           <w:sz w:val="44"/>
         </w:rPr>
         <w:t>ard</w:t>
@@ -59,6 +73,8 @@
       <w:proofErr w:type="spellEnd"/>
       <w:r>
         <w:rPr>
+          <w:rFonts w:ascii="나눔고딕" w:eastAsia="나눔고딕" w:hAnsi="나눔고딕"/>
+          <w:b/>
           <w:sz w:val="44"/>
         </w:rPr>
         <w:t xml:space="preserve"> Link</w:t>
@@ -68,19 +84,20 @@
       <w:pPr>
         <w:jc w:val="right"/>
         <w:rPr>
-          <w:rFonts w:ascii="바탕" w:eastAsia="바탕" w:hAnsi="바탕" w:cs="바탕" w:hint="eastAsia"/>
-          <w:b/>
-        </w:rPr>
-      </w:pPr>
-      <w:r>
-        <w:rPr>
+          <w:rFonts w:ascii="나눔고딕" w:eastAsia="나눔고딕" w:hAnsi="나눔고딕" w:cs="바탕" w:hint="eastAsia"/>
+          <w:b/>
+        </w:rPr>
+      </w:pPr>
+      <w:r>
+        <w:rPr>
+          <w:rFonts w:ascii="나눔고딕" w:eastAsia="나눔고딕" w:hAnsi="나눔고딕"/>
           <w:b/>
         </w:rPr>
         <w:t xml:space="preserve">2013210111 </w:t>
       </w:r>
       <w:r>
         <w:rPr>
-          <w:rFonts w:ascii="바탕" w:eastAsia="바탕" w:hAnsi="바탕" w:cs="바탕" w:hint="eastAsia"/>
+          <w:rFonts w:ascii="나눔고딕" w:eastAsia="나눔고딕" w:hAnsi="나눔고딕" w:cs="바탕" w:hint="eastAsia"/>
           <w:b/>
         </w:rPr>
         <w:t>남세현</w:t>
@@ -89,11 +106,13 @@
     <w:p>
       <w:pPr>
         <w:rPr>
-          <w:rFonts w:ascii="바탕" w:eastAsia="바탕" w:hAnsi="바탕" w:cs="바탕" w:hint="eastAsia"/>
+          <w:rFonts w:ascii="나눔고딕" w:eastAsia="나눔고딕" w:hAnsi="나눔고딕" w:cs="바탕" w:hint="eastAsia"/>
           <w:b/>
           <w:sz w:val="28"/>
         </w:rPr>
       </w:pPr>
+      <w:bookmarkStart w:id="0" w:name="_GoBack"/>
+      <w:bookmarkEnd w:id="0"/>
     </w:p>
     <w:p>
       <w:pPr>
@@ -103,14 +122,14 @@
           <w:numId w:val="1"/>
         </w:numPr>
         <w:rPr>
-          <w:rFonts w:ascii="바탕" w:eastAsia="바탕" w:hAnsi="바탕" w:cs="바탕"/>
+          <w:rFonts w:ascii="나눔고딕" w:eastAsia="나눔고딕" w:hAnsi="나눔고딕" w:cs="바탕"/>
           <w:b/>
           <w:sz w:val="28"/>
         </w:rPr>
       </w:pPr>
       <w:r>
         <w:rPr>
-          <w:rFonts w:ascii="바탕" w:eastAsia="바탕" w:hAnsi="바탕" w:cs="바탕"/>
+          <w:rFonts w:ascii="나눔고딕" w:eastAsia="나눔고딕" w:hAnsi="나눔고딕" w:cs="바탕"/>
           <w:b/>
           <w:sz w:val="28"/>
         </w:rPr>
@@ -120,258 +139,270 @@
     <w:p>
       <w:pPr>
         <w:rPr>
-          <w:rFonts w:ascii="바탕" w:eastAsia="바탕" w:hAnsi="바탕" w:cs="바탕"/>
-        </w:rPr>
-      </w:pPr>
-    </w:p>
-    <w:p>
-      <w:pPr>
-        <w:rPr>
-          <w:rFonts w:ascii="바탕" w:eastAsia="바탕" w:hAnsi="바탕" w:cs="바탕" w:hint="eastAsia"/>
-        </w:rPr>
-      </w:pPr>
-      <w:r>
-        <w:rPr>
-          <w:rFonts w:ascii="바탕" w:eastAsia="바탕" w:hAnsi="바탕" w:cs="바탕" w:hint="eastAsia"/>
+          <w:rFonts w:ascii="나눔고딕" w:eastAsia="나눔고딕" w:hAnsi="나눔고딕" w:cs="바탕"/>
+        </w:rPr>
+      </w:pPr>
+    </w:p>
+    <w:p>
+      <w:pPr>
+        <w:spacing w:before="120"/>
+        <w:ind w:firstLine="170"/>
+        <w:rPr>
+          <w:rFonts w:ascii="나눔고딕" w:eastAsia="나눔고딕" w:hAnsi="나눔고딕" w:cs="바탕" w:hint="eastAsia"/>
+        </w:rPr>
+      </w:pPr>
+      <w:r>
+        <w:rPr>
+          <w:rFonts w:ascii="나눔고딕" w:eastAsia="나눔고딕" w:hAnsi="나눔고딕" w:cs="바탕" w:hint="eastAsia"/>
         </w:rPr>
         <w:t>일상 생활에서 포맷이라고 하면 컴퓨터의 저장디스크의 내용을 모두 지우는 것이라 생각한다. 이것은 절반은 맞지만 또 절반은 틀린 말이다.</w:t>
       </w:r>
     </w:p>
     <w:p>
       <w:pPr>
-        <w:rPr>
-          <w:rFonts w:ascii="바탕" w:eastAsia="바탕" w:hAnsi="바탕" w:cs="바탕" w:hint="eastAsia"/>
-        </w:rPr>
-      </w:pPr>
-      <w:r>
-        <w:rPr>
-          <w:rFonts w:ascii="바탕" w:eastAsia="바탕" w:hAnsi="바탕" w:cs="바탕" w:hint="eastAsia"/>
+        <w:spacing w:before="120"/>
+        <w:ind w:firstLine="170"/>
+        <w:rPr>
+          <w:rFonts w:ascii="나눔고딕" w:eastAsia="나눔고딕" w:hAnsi="나눔고딕" w:cs="바탕" w:hint="eastAsia"/>
+        </w:rPr>
+      </w:pPr>
+      <w:r>
+        <w:rPr>
+          <w:rFonts w:ascii="나눔고딕" w:eastAsia="나눔고딕" w:hAnsi="나눔고딕" w:cs="바탕" w:hint="eastAsia"/>
         </w:rPr>
         <w:t xml:space="preserve">포맷의 원래 정의는 틀, </w:t>
       </w:r>
       <w:r>
         <w:rPr>
-          <w:rFonts w:ascii="바탕" w:eastAsia="바탕" w:hAnsi="바탕" w:cs="바탕"/>
+          <w:rFonts w:ascii="나눔고딕" w:eastAsia="나눔고딕" w:hAnsi="나눔고딕" w:cs="바탕"/>
         </w:rPr>
         <w:t>Form</w:t>
       </w:r>
       <w:r>
         <w:rPr>
-          <w:rFonts w:ascii="바탕" w:eastAsia="바탕" w:hAnsi="바탕" w:cs="바탕" w:hint="eastAsia"/>
+          <w:rFonts w:ascii="나눔고딕" w:eastAsia="나눔고딕" w:hAnsi="나눔고딕" w:cs="바탕" w:hint="eastAsia"/>
         </w:rPr>
         <w:t xml:space="preserve">을 만드는 것이다. 파일을 저장하는 디스크를 효과적으로 관리하기 위해서 우리는 </w:t>
       </w:r>
       <w:r>
         <w:rPr>
-          <w:rFonts w:ascii="바탕" w:eastAsia="바탕" w:hAnsi="바탕" w:cs="바탕"/>
+          <w:rFonts w:ascii="나눔고딕" w:eastAsia="나눔고딕" w:hAnsi="나눔고딕" w:cs="바탕"/>
         </w:rPr>
         <w:t>FAT</w:t>
       </w:r>
       <w:r>
         <w:rPr>
-          <w:rFonts w:ascii="바탕" w:eastAsia="바탕" w:hAnsi="바탕" w:cs="바탕" w:hint="eastAsia"/>
+          <w:rFonts w:ascii="나눔고딕" w:eastAsia="나눔고딕" w:hAnsi="나눔고딕" w:cs="바탕" w:hint="eastAsia"/>
         </w:rPr>
         <w:t xml:space="preserve">라는 것을 사용한다. </w:t>
       </w:r>
       <w:r>
         <w:rPr>
-          <w:rFonts w:ascii="바탕" w:eastAsia="바탕" w:hAnsi="바탕" w:cs="바탕"/>
+          <w:rFonts w:ascii="나눔고딕" w:eastAsia="나눔고딕" w:hAnsi="나눔고딕" w:cs="바탕"/>
         </w:rPr>
         <w:t>File Allocation Table</w:t>
       </w:r>
       <w:r>
         <w:rPr>
-          <w:rFonts w:ascii="바탕" w:eastAsia="바탕" w:hAnsi="바탕" w:cs="바탕" w:hint="eastAsia"/>
+          <w:rFonts w:ascii="나눔고딕" w:eastAsia="나눔고딕" w:hAnsi="나눔고딕" w:cs="바탕" w:hint="eastAsia"/>
         </w:rPr>
         <w:t>을 만드는 것, 즉 그것을 초기화 하는 것을 포맷이라고 한다.</w:t>
       </w:r>
     </w:p>
     <w:p>
       <w:pPr>
-        <w:rPr>
-          <w:rFonts w:ascii="바탕" w:eastAsia="바탕" w:hAnsi="바탕" w:cs="바탕" w:hint="eastAsia"/>
-        </w:rPr>
-      </w:pPr>
-      <w:r>
-        <w:rPr>
-          <w:rFonts w:ascii="바탕" w:eastAsia="바탕" w:hAnsi="바탕" w:cs="바탕"/>
+        <w:spacing w:before="120"/>
+        <w:ind w:firstLine="170"/>
+        <w:rPr>
+          <w:rFonts w:ascii="나눔고딕" w:eastAsia="나눔고딕" w:hAnsi="나눔고딕" w:cs="바탕" w:hint="eastAsia"/>
+        </w:rPr>
+      </w:pPr>
+      <w:r>
+        <w:rPr>
+          <w:rFonts w:ascii="나눔고딕" w:eastAsia="나눔고딕" w:hAnsi="나눔고딕" w:cs="바탕"/>
         </w:rPr>
         <w:t>FAT</w:t>
       </w:r>
       <w:r>
         <w:rPr>
-          <w:rFonts w:ascii="바탕" w:eastAsia="바탕" w:hAnsi="바탕" w:cs="바탕" w:hint="eastAsia"/>
+          <w:rFonts w:ascii="나눔고딕" w:eastAsia="나눔고딕" w:hAnsi="나눔고딕" w:cs="바탕" w:hint="eastAsia"/>
         </w:rPr>
         <w:t xml:space="preserve">가 초기화 되면 기존의 파일에 접근할 수 있는 정보가 없기 때문에(관련된 테이블이 없기에) 디스크에 저장되어 있는 바이트들은 무용지물이 된다. 물론 그것을 잘 골라내어 다시 파일로 복구시키는 </w:t>
       </w:r>
       <w:r>
         <w:rPr>
-          <w:rFonts w:ascii="바탕" w:eastAsia="바탕" w:hAnsi="바탕" w:cs="바탕"/>
+          <w:rFonts w:ascii="나눔고딕" w:eastAsia="나눔고딕" w:hAnsi="나눔고딕" w:cs="바탕"/>
         </w:rPr>
         <w:t>‘</w:t>
       </w:r>
       <w:r>
         <w:rPr>
-          <w:rFonts w:ascii="바탕" w:eastAsia="바탕" w:hAnsi="바탕" w:cs="바탕" w:hint="eastAsia"/>
+          <w:rFonts w:ascii="나눔고딕" w:eastAsia="나눔고딕" w:hAnsi="나눔고딕" w:cs="바탕" w:hint="eastAsia"/>
         </w:rPr>
         <w:t>포렌식</w:t>
       </w:r>
       <w:r>
         <w:rPr>
-          <w:rFonts w:ascii="바탕" w:eastAsia="바탕" w:hAnsi="바탕" w:cs="바탕"/>
+          <w:rFonts w:ascii="나눔고딕" w:eastAsia="나눔고딕" w:hAnsi="나눔고딕" w:cs="바탕"/>
         </w:rPr>
         <w:t>’</w:t>
       </w:r>
       <w:r>
         <w:rPr>
-          <w:rFonts w:ascii="바탕" w:eastAsia="바탕" w:hAnsi="바탕" w:cs="바탕" w:hint="eastAsia"/>
+          <w:rFonts w:ascii="나눔고딕" w:eastAsia="나눔고딕" w:hAnsi="나눔고딕" w:cs="바탕" w:hint="eastAsia"/>
         </w:rPr>
         <w:t>이란 것도 있긴 하다.</w:t>
       </w:r>
     </w:p>
     <w:p>
       <w:pPr>
-        <w:rPr>
-          <w:rFonts w:ascii="바탕" w:eastAsia="바탕" w:hAnsi="바탕" w:cs="바탕" w:hint="eastAsia"/>
-        </w:rPr>
-      </w:pPr>
-      <w:r>
-        <w:rPr>
-          <w:rFonts w:ascii="바탕" w:eastAsia="바탕" w:hAnsi="바탕" w:cs="바탕" w:hint="eastAsia"/>
+        <w:spacing w:before="120"/>
+        <w:ind w:firstLine="170"/>
+        <w:rPr>
+          <w:rFonts w:ascii="나눔고딕" w:eastAsia="나눔고딕" w:hAnsi="나눔고딕" w:cs="바탕" w:hint="eastAsia"/>
+        </w:rPr>
+      </w:pPr>
+      <w:r>
+        <w:rPr>
+          <w:rFonts w:ascii="나눔고딕" w:eastAsia="나눔고딕" w:hAnsi="나눔고딕" w:cs="바탕" w:hint="eastAsia"/>
         </w:rPr>
         <w:t xml:space="preserve">모든 디스크의 내용을 다 </w:t>
       </w:r>
       <w:r>
         <w:rPr>
-          <w:rFonts w:ascii="바탕" w:eastAsia="바탕" w:hAnsi="바탕" w:cs="바탕"/>
+          <w:rFonts w:ascii="나눔고딕" w:eastAsia="나눔고딕" w:hAnsi="나눔고딕" w:cs="바탕"/>
         </w:rPr>
         <w:t>0x00</w:t>
       </w:r>
       <w:r>
         <w:rPr>
-          <w:rFonts w:ascii="바탕" w:eastAsia="바탕" w:hAnsi="바탕" w:cs="바탕" w:hint="eastAsia"/>
+          <w:rFonts w:ascii="나눔고딕" w:eastAsia="나눔고딕" w:hAnsi="나눔고딕" w:cs="바탕" w:hint="eastAsia"/>
         </w:rPr>
         <w:t xml:space="preserve">으로 지우는 것은 비효율적이다. 왜냐하면 우리는 디스크를 직접적으로 접근하지 않고, 어떤 테이블(즉 </w:t>
       </w:r>
       <w:r>
         <w:rPr>
-          <w:rFonts w:ascii="바탕" w:eastAsia="바탕" w:hAnsi="바탕" w:cs="바탕"/>
+          <w:rFonts w:ascii="나눔고딕" w:eastAsia="나눔고딕" w:hAnsi="나눔고딕" w:cs="바탕"/>
         </w:rPr>
         <w:t>FAT)</w:t>
       </w:r>
       <w:r>
         <w:rPr>
-          <w:rFonts w:ascii="바탕" w:eastAsia="바탕" w:hAnsi="바탕" w:cs="바탕" w:hint="eastAsia"/>
+          <w:rFonts w:ascii="나눔고딕" w:eastAsia="나눔고딕" w:hAnsi="나눔고딕" w:cs="바탕" w:hint="eastAsia"/>
         </w:rPr>
         <w:t xml:space="preserve">에서 우리가 접근할 위치를 얻어내어 </w:t>
       </w:r>
       <w:r>
         <w:rPr>
-          <w:rFonts w:ascii="바탕" w:eastAsia="바탕" w:hAnsi="바탕" w:cs="바탕"/>
+          <w:rFonts w:ascii="나눔고딕" w:eastAsia="나눔고딕" w:hAnsi="나눔고딕" w:cs="바탕"/>
         </w:rPr>
         <w:t>Random Access</w:t>
       </w:r>
       <w:r>
         <w:rPr>
-          <w:rFonts w:ascii="바탕" w:eastAsia="바탕" w:hAnsi="바탕" w:cs="바탕" w:hint="eastAsia"/>
+          <w:rFonts w:ascii="나눔고딕" w:eastAsia="나눔고딕" w:hAnsi="나눔고딕" w:cs="바탕" w:hint="eastAsia"/>
         </w:rPr>
         <w:t>하여 사용하기 때문이다.</w:t>
       </w:r>
     </w:p>
     <w:p>
       <w:pPr>
-        <w:rPr>
-          <w:rFonts w:ascii="바탕" w:eastAsia="바탕" w:hAnsi="바탕" w:cs="바탕" w:hint="eastAsia"/>
-        </w:rPr>
-      </w:pPr>
-      <w:r>
-        <w:rPr>
-          <w:rFonts w:ascii="바탕" w:eastAsia="바탕" w:hAnsi="바탕" w:cs="바탕" w:hint="eastAsia"/>
+        <w:spacing w:before="120"/>
+        <w:ind w:firstLine="170"/>
+        <w:rPr>
+          <w:rFonts w:ascii="나눔고딕" w:eastAsia="나눔고딕" w:hAnsi="나눔고딕" w:cs="바탕" w:hint="eastAsia"/>
+        </w:rPr>
+      </w:pPr>
+      <w:r>
+        <w:rPr>
+          <w:rFonts w:ascii="나눔고딕" w:eastAsia="나눔고딕" w:hAnsi="나눔고딕" w:cs="바탕" w:hint="eastAsia"/>
         </w:rPr>
         <w:t>그렇기 때문에 일반적인 포맷에서는 디스크를 모조리 0</w:t>
       </w:r>
       <w:r>
         <w:rPr>
-          <w:rFonts w:ascii="바탕" w:eastAsia="바탕" w:hAnsi="바탕" w:cs="바탕"/>
+          <w:rFonts w:ascii="나눔고딕" w:eastAsia="나눔고딕" w:hAnsi="나눔고딕" w:cs="바탕"/>
         </w:rPr>
         <w:t>x00</w:t>
       </w:r>
       <w:r>
         <w:rPr>
-          <w:rFonts w:ascii="바탕" w:eastAsia="바탕" w:hAnsi="바탕" w:cs="바탕" w:hint="eastAsia"/>
+          <w:rFonts w:ascii="나눔고딕" w:eastAsia="나눔고딕" w:hAnsi="나눔고딕" w:cs="바탕" w:hint="eastAsia"/>
         </w:rPr>
         <w:t xml:space="preserve">등으로 초기화 시키지 않고 오직 </w:t>
       </w:r>
       <w:r>
         <w:rPr>
-          <w:rFonts w:ascii="바탕" w:eastAsia="바탕" w:hAnsi="바탕" w:cs="바탕"/>
+          <w:rFonts w:ascii="나눔고딕" w:eastAsia="나눔고딕" w:hAnsi="나눔고딕" w:cs="바탕"/>
         </w:rPr>
         <w:t>FAT</w:t>
       </w:r>
       <w:r>
         <w:rPr>
-          <w:rFonts w:ascii="바탕" w:eastAsia="바탕" w:hAnsi="바탕" w:cs="바탕" w:hint="eastAsia"/>
+          <w:rFonts w:ascii="나눔고딕" w:eastAsia="나눔고딕" w:hAnsi="나눔고딕" w:cs="바탕" w:hint="eastAsia"/>
         </w:rPr>
         <w:t xml:space="preserve">부분만 초기화한다. 물론 그 </w:t>
       </w:r>
       <w:r>
         <w:rPr>
-          <w:rFonts w:ascii="바탕" w:eastAsia="바탕" w:hAnsi="바탕" w:cs="바탕"/>
+          <w:rFonts w:ascii="나눔고딕" w:eastAsia="나눔고딕" w:hAnsi="나눔고딕" w:cs="바탕"/>
         </w:rPr>
         <w:t xml:space="preserve">FAT </w:t>
       </w:r>
       <w:r>
         <w:rPr>
-          <w:rFonts w:ascii="바탕" w:eastAsia="바탕" w:hAnsi="바탕" w:cs="바탕" w:hint="eastAsia"/>
+          <w:rFonts w:ascii="나눔고딕" w:eastAsia="나눔고딕" w:hAnsi="나눔고딕" w:cs="바탕" w:hint="eastAsia"/>
         </w:rPr>
         <w:t xml:space="preserve">라던가 디스크 관리를 어떻게 할 것인가에 따라 포맷의 종류가 여러가지로 나뉜다. 가장 유명한 포맷으로 </w:t>
       </w:r>
       <w:r>
         <w:rPr>
-          <w:rFonts w:ascii="바탕" w:eastAsia="바탕" w:hAnsi="바탕" w:cs="바탕"/>
+          <w:rFonts w:ascii="나눔고딕" w:eastAsia="나눔고딕" w:hAnsi="나눔고딕" w:cs="바탕"/>
         </w:rPr>
         <w:t>FAT32, NTFS</w:t>
       </w:r>
       <w:r>
         <w:rPr>
-          <w:rFonts w:ascii="바탕" w:eastAsia="바탕" w:hAnsi="바탕" w:cs="바탕" w:hint="eastAsia"/>
+          <w:rFonts w:ascii="나눔고딕" w:eastAsia="나눔고딕" w:hAnsi="나눔고딕" w:cs="바탕" w:hint="eastAsia"/>
         </w:rPr>
         <w:t xml:space="preserve"> 등이 있다.</w:t>
       </w:r>
     </w:p>
     <w:p>
       <w:pPr>
-        <w:rPr>
-          <w:rFonts w:ascii="바탕" w:eastAsia="바탕" w:hAnsi="바탕" w:cs="바탕" w:hint="eastAsia"/>
-        </w:rPr>
-      </w:pPr>
-      <w:r>
-        <w:rPr>
-          <w:rFonts w:ascii="바탕" w:eastAsia="바탕" w:hAnsi="바탕" w:cs="바탕" w:hint="eastAsia"/>
+        <w:spacing w:before="120"/>
+        <w:ind w:firstLine="170"/>
+        <w:rPr>
+          <w:rFonts w:ascii="나눔고딕" w:eastAsia="나눔고딕" w:hAnsi="나눔고딕" w:cs="바탕" w:hint="eastAsia"/>
+        </w:rPr>
+      </w:pPr>
+      <w:r>
+        <w:rPr>
+          <w:rFonts w:ascii="나눔고딕" w:eastAsia="나눔고딕" w:hAnsi="나눔고딕" w:cs="바탕" w:hint="eastAsia"/>
         </w:rPr>
         <w:t xml:space="preserve">디스크의 모든 내용을 지우는 포맷도 있다. 우리는 그것을 </w:t>
       </w:r>
       <w:r>
         <w:rPr>
-          <w:rFonts w:ascii="바탕" w:eastAsia="바탕" w:hAnsi="바탕" w:cs="바탕"/>
+          <w:rFonts w:ascii="나눔고딕" w:eastAsia="나눔고딕" w:hAnsi="나눔고딕" w:cs="바탕"/>
         </w:rPr>
         <w:t>‘</w:t>
       </w:r>
       <w:r>
         <w:rPr>
-          <w:rFonts w:ascii="바탕" w:eastAsia="바탕" w:hAnsi="바탕" w:cs="바탕" w:hint="eastAsia"/>
+          <w:rFonts w:ascii="나눔고딕" w:eastAsia="나눔고딕" w:hAnsi="나눔고딕" w:cs="바탕" w:hint="eastAsia"/>
         </w:rPr>
         <w:t>클린 디스크</w:t>
       </w:r>
       <w:r>
         <w:rPr>
-          <w:rFonts w:ascii="바탕" w:eastAsia="바탕" w:hAnsi="바탕" w:cs="바탕"/>
+          <w:rFonts w:ascii="나눔고딕" w:eastAsia="나눔고딕" w:hAnsi="나눔고딕" w:cs="바탕"/>
         </w:rPr>
         <w:t>’</w:t>
       </w:r>
       <w:r>
         <w:rPr>
-          <w:rFonts w:ascii="바탕" w:eastAsia="바탕" w:hAnsi="바탕" w:cs="바탕" w:hint="eastAsia"/>
+          <w:rFonts w:ascii="나눔고딕" w:eastAsia="나눔고딕" w:hAnsi="나눔고딕" w:cs="바탕" w:hint="eastAsia"/>
         </w:rPr>
         <w:t>라고 흔히 부른다. 혹은 가장 효과적으로 디스크의 내용을 지우는 방법은 전자레인지에 디스크를 넣고 30초를 돌리는 것이다.</w:t>
       </w:r>
@@ -379,22 +410,20 @@
     <w:p>
       <w:pPr>
         <w:rPr>
-          <w:rFonts w:ascii="바탕" w:eastAsia="바탕" w:hAnsi="바탕" w:cs="바탕"/>
-        </w:rPr>
-      </w:pPr>
-      <w:r>
-        <w:rPr>
-          <w:rFonts w:ascii="바탕" w:eastAsia="바탕" w:hAnsi="바탕" w:cs="바탕"/>
+          <w:rFonts w:ascii="나눔고딕" w:eastAsia="나눔고딕" w:hAnsi="나눔고딕" w:cs="바탕"/>
+        </w:rPr>
+      </w:pPr>
+      <w:r>
+        <w:rPr>
+          <w:rFonts w:ascii="나눔고딕" w:eastAsia="나눔고딕" w:hAnsi="나눔고딕" w:cs="바탕"/>
         </w:rPr>
         <w:br w:type="page"/>
       </w:r>
-      <w:bookmarkStart w:id="0" w:name="_GoBack"/>
-      <w:bookmarkEnd w:id="0"/>
-    </w:p>
-    <w:p>
-      <w:pPr>
-        <w:rPr>
-          <w:rFonts w:ascii="바탕" w:eastAsia="바탕" w:hAnsi="바탕" w:cs="바탕" w:hint="eastAsia"/>
+    </w:p>
+    <w:p>
+      <w:pPr>
+        <w:rPr>
+          <w:rFonts w:ascii="나눔고딕" w:eastAsia="나눔고딕" w:hAnsi="나눔고딕" w:cs="바탕" w:hint="eastAsia"/>
         </w:rPr>
       </w:pPr>
     </w:p>
@@ -406,14 +435,14 @@
           <w:numId w:val="1"/>
         </w:numPr>
         <w:rPr>
-          <w:rFonts w:ascii="바탕" w:eastAsia="바탕" w:hAnsi="바탕" w:cs="바탕" w:hint="eastAsia"/>
+          <w:rFonts w:ascii="나눔고딕" w:eastAsia="나눔고딕" w:hAnsi="나눔고딕" w:cs="바탕" w:hint="eastAsia"/>
           <w:b/>
           <w:sz w:val="30"/>
         </w:rPr>
       </w:pPr>
       <w:r>
         <w:rPr>
-          <w:rFonts w:ascii="바탕" w:eastAsia="바탕" w:hAnsi="바탕" w:cs="바탕"/>
+          <w:rFonts w:ascii="나눔고딕" w:eastAsia="나눔고딕" w:hAnsi="나눔고딕" w:cs="바탕"/>
           <w:b/>
           <w:sz w:val="30"/>
         </w:rPr>
@@ -421,7 +450,7 @@
       </w:r>
       <w:r>
         <w:rPr>
-          <w:rFonts w:ascii="바탕" w:eastAsia="바탕" w:hAnsi="바탕" w:cs="바탕" w:hint="eastAsia"/>
+          <w:rFonts w:ascii="나눔고딕" w:eastAsia="나눔고딕" w:hAnsi="나눔고딕" w:cs="바탕" w:hint="eastAsia"/>
           <w:b/>
           <w:sz w:val="30"/>
         </w:rPr>
@@ -429,7 +458,7 @@
       </w:r>
       <w:r>
         <w:rPr>
-          <w:rFonts w:ascii="바탕" w:eastAsia="바탕" w:hAnsi="바탕" w:cs="바탕"/>
+          <w:rFonts w:ascii="나눔고딕" w:eastAsia="나눔고딕" w:hAnsi="나눔고딕" w:cs="바탕"/>
           <w:b/>
           <w:sz w:val="30"/>
         </w:rPr>
@@ -439,7 +468,7 @@
     <w:p>
       <w:pPr>
         <w:rPr>
-          <w:rFonts w:ascii="바탕" w:eastAsia="바탕" w:hAnsi="바탕" w:cs="바탕" w:hint="eastAsia"/>
+          <w:rFonts w:ascii="나눔고딕" w:eastAsia="나눔고딕" w:hAnsi="나눔고딕" w:cs="바탕" w:hint="eastAsia"/>
           <w:b/>
           <w:sz w:val="30"/>
         </w:rPr>
@@ -449,14 +478,18 @@
       <w:pPr>
         <w:keepNext/>
         <w:jc w:val="center"/>
-      </w:pPr>
-      <w:r>
-        <w:rPr>
+        <w:rPr>
+          <w:rFonts w:ascii="나눔고딕" w:eastAsia="나눔고딕" w:hAnsi="나눔고딕"/>
+        </w:rPr>
+      </w:pPr>
+      <w:r>
+        <w:rPr>
+          <w:rFonts w:ascii="나눔고딕" w:eastAsia="나눔고딕" w:hAnsi="나눔고딕"/>
           <w:noProof/>
           <w:lang w:eastAsia="en-US"/>
         </w:rPr>
         <w:drawing>
-          <wp:inline distT="0" distB="0" distL="0" distR="0" wp14:anchorId="3A4A1D61" wp14:editId="4855EDCD">
+          <wp:inline distT="0" distB="0" distL="0" distR="0" wp14:anchorId="7313302C" wp14:editId="422BFF0C">
             <wp:extent cx="5270500" cy="2407070"/>
             <wp:effectExtent l="0" t="0" r="0" b="6350"/>
             <wp:docPr id="1" name="Picture 1"/>
@@ -510,148 +543,184 @@
         <w:pStyle w:val="Caption"/>
         <w:jc w:val="center"/>
         <w:rPr>
-          <w:rFonts w:ascii="바탕" w:eastAsia="바탕" w:hAnsi="바탕" w:cs="바탕" w:hint="eastAsia"/>
-        </w:rPr>
-      </w:pPr>
-      <w:r>
+          <w:rFonts w:ascii="나눔고딕" w:eastAsia="나눔고딕" w:hAnsi="나눔고딕" w:cs="바탕" w:hint="eastAsia"/>
+        </w:rPr>
+      </w:pPr>
+      <w:r>
+        <w:rPr>
+          <w:rFonts w:ascii="나눔고딕" w:eastAsia="나눔고딕" w:hAnsi="나눔고딕"/>
+        </w:rPr>
         <w:t xml:space="preserve">Figure </w:t>
       </w:r>
-      <w:fldSimple w:instr=" SEQ Figure \* ARABIC ">
-        <w:r>
-          <w:rPr>
-            <w:noProof/>
-          </w:rPr>
-          <w:t>1</w:t>
-        </w:r>
-      </w:fldSimple>
-      <w:r>
-        <w:rPr>
-          <w:rFonts w:hint="eastAsia"/>
+      <w:r>
+        <w:rPr>
+          <w:rFonts w:ascii="나눔고딕" w:eastAsia="나눔고딕" w:hAnsi="나눔고딕"/>
+        </w:rPr>
+        <w:fldChar w:fldCharType="begin"/>
+      </w:r>
+      <w:r>
+        <w:rPr>
+          <w:rFonts w:ascii="나눔고딕" w:eastAsia="나눔고딕" w:hAnsi="나눔고딕"/>
+        </w:rPr>
+        <w:instrText xml:space="preserve"> SEQ Figure \* ARABIC </w:instrText>
+      </w:r>
+      <w:r>
+        <w:rPr>
+          <w:rFonts w:ascii="나눔고딕" w:eastAsia="나눔고딕" w:hAnsi="나눔고딕"/>
+        </w:rPr>
+        <w:fldChar w:fldCharType="separate"/>
+      </w:r>
+      <w:r>
+        <w:rPr>
+          <w:rFonts w:ascii="나눔고딕" w:eastAsia="나눔고딕" w:hAnsi="나눔고딕"/>
+          <w:noProof/>
+        </w:rPr>
+        <w:t>1</w:t>
+      </w:r>
+      <w:r>
+        <w:rPr>
+          <w:rFonts w:ascii="나눔고딕" w:eastAsia="나눔고딕" w:hAnsi="나눔고딕"/>
+        </w:rPr>
+        <w:fldChar w:fldCharType="end"/>
+      </w:r>
+      <w:r>
+        <w:rPr>
+          <w:rFonts w:ascii="나눔고딕" w:eastAsia="나눔고딕" w:hAnsi="나눔고딕" w:hint="eastAsia"/>
         </w:rPr>
         <w:t xml:space="preserve">  </w:t>
       </w:r>
       <w:r>
-        <w:t>http://kimjinkyung.tistory.c</w:t>
-      </w:r>
-      <w:r>
-        <w:t>om/entry/</w:t>
-      </w:r>
-      <w:r>
-        <w:rPr>
-          <w:rFonts w:ascii="바탕" w:eastAsia="바탕" w:hAnsi="바탕" w:cs="바탕" w:hint="eastAsia"/>
+        <w:rPr>
+          <w:rFonts w:ascii="나눔고딕" w:eastAsia="나눔고딕" w:hAnsi="나눔고딕"/>
+        </w:rPr>
+        <w:t>http://kimjinkyung.tistory.com/entry/</w:t>
+      </w:r>
+      <w:r>
+        <w:rPr>
+          <w:rFonts w:ascii="나눔고딕" w:eastAsia="나눔고딕" w:hAnsi="나눔고딕" w:cs="바탕" w:hint="eastAsia"/>
         </w:rPr>
         <w:t>심볼릭-링크와-하드-링크</w:t>
       </w:r>
     </w:p>
     <w:p>
       <w:pPr>
-        <w:rPr>
-          <w:rFonts w:ascii="바탕" w:eastAsia="바탕" w:hAnsi="바탕" w:cs="바탕"/>
-        </w:rPr>
-      </w:pPr>
-      <w:r>
-        <w:rPr>
-          <w:rFonts w:ascii="바탕" w:eastAsia="바탕" w:hAnsi="바탕" w:cs="바탕" w:hint="eastAsia"/>
+        <w:spacing w:before="120"/>
+        <w:ind w:firstLine="170"/>
+        <w:rPr>
+          <w:rFonts w:ascii="나눔고딕" w:eastAsia="나눔고딕" w:hAnsi="나눔고딕" w:cs="바탕"/>
+        </w:rPr>
+      </w:pPr>
+      <w:r>
+        <w:rPr>
+          <w:rFonts w:ascii="나눔고딕" w:eastAsia="나눔고딕" w:hAnsi="나눔고딕" w:cs="바탕" w:hint="eastAsia"/>
         </w:rPr>
         <w:t xml:space="preserve">소프트 링크는 심볼릭 링크라 불린다. 단어 그대로 다른 파일의 경로를 가리키는 파일이다.  </w:t>
       </w:r>
     </w:p>
     <w:p>
       <w:pPr>
-        <w:rPr>
-          <w:rFonts w:ascii="바탕" w:eastAsia="바탕" w:hAnsi="바탕" w:cs="바탕" w:hint="eastAsia"/>
-        </w:rPr>
-      </w:pPr>
-      <w:r>
-        <w:rPr>
-          <w:rFonts w:ascii="바탕" w:eastAsia="바탕" w:hAnsi="바탕" w:cs="바탕" w:hint="eastAsia"/>
+        <w:spacing w:before="120"/>
+        <w:ind w:firstLine="170"/>
+        <w:rPr>
+          <w:rFonts w:ascii="나눔고딕" w:eastAsia="나눔고딕" w:hAnsi="나눔고딕" w:cs="바탕" w:hint="eastAsia"/>
+        </w:rPr>
+      </w:pPr>
+      <w:r>
+        <w:rPr>
+          <w:rFonts w:ascii="나눔고딕" w:eastAsia="나눔고딕" w:hAnsi="나눔고딕" w:cs="바탕" w:hint="eastAsia"/>
         </w:rPr>
         <w:t>간단하게 이야기 하면, 아이노드 객체를 직접 가리키는게 하드링크다. 그리고 소프트링크는 아이링크 객체를 가리키는 객체를 가리킨다.</w:t>
       </w:r>
     </w:p>
     <w:p>
       <w:pPr>
-        <w:rPr>
-          <w:rFonts w:ascii="바탕" w:eastAsia="바탕" w:hAnsi="바탕" w:cs="바탕" w:hint="eastAsia"/>
-        </w:rPr>
-      </w:pPr>
-      <w:r>
-        <w:rPr>
-          <w:rFonts w:ascii="바탕" w:eastAsia="바탕" w:hAnsi="바탕" w:cs="바탕" w:hint="eastAsia"/>
+        <w:spacing w:before="120"/>
+        <w:ind w:firstLine="170"/>
+        <w:rPr>
+          <w:rFonts w:ascii="나눔고딕" w:eastAsia="나눔고딕" w:hAnsi="나눔고딕" w:cs="바탕" w:hint="eastAsia"/>
+        </w:rPr>
+      </w:pPr>
+      <w:r>
+        <w:rPr>
+          <w:rFonts w:ascii="나눔고딕" w:eastAsia="나눔고딕" w:hAnsi="나눔고딕" w:cs="바탕" w:hint="eastAsia"/>
         </w:rPr>
         <w:t xml:space="preserve">즉, 원본 파일이 삭제되어도 하드 링크 파일은 원본 데이터에 접근할 수 있다, 왜냐하면 그 원본 데이터에 대한 </w:t>
       </w:r>
       <w:proofErr w:type="spellStart"/>
       <w:r>
         <w:rPr>
-          <w:rFonts w:ascii="바탕" w:eastAsia="바탕" w:hAnsi="바탕" w:cs="바탕"/>
+          <w:rFonts w:ascii="나눔고딕" w:eastAsia="나눔고딕" w:hAnsi="나눔고딕" w:cs="바탕"/>
         </w:rPr>
         <w:t>inode</w:t>
       </w:r>
       <w:proofErr w:type="spellEnd"/>
       <w:r>
         <w:rPr>
-          <w:rFonts w:ascii="바탕" w:eastAsia="바탕" w:hAnsi="바탕" w:cs="바탕"/>
+          <w:rFonts w:ascii="나눔고딕" w:eastAsia="나눔고딕" w:hAnsi="나눔고딕" w:cs="바탕"/>
         </w:rPr>
         <w:t xml:space="preserve"> </w:t>
       </w:r>
       <w:r>
         <w:rPr>
-          <w:rFonts w:ascii="바탕" w:eastAsia="바탕" w:hAnsi="바탕" w:cs="바탕" w:hint="eastAsia"/>
+          <w:rFonts w:ascii="나눔고딕" w:eastAsia="나눔고딕" w:hAnsi="나눔고딕" w:cs="바탕" w:hint="eastAsia"/>
         </w:rPr>
         <w:t>블록을 계속 가리키고 있기 때문이다.</w:t>
       </w:r>
     </w:p>
     <w:p>
       <w:pPr>
-        <w:rPr>
-          <w:rFonts w:ascii="바탕" w:eastAsia="바탕" w:hAnsi="바탕" w:cs="바탕" w:hint="eastAsia"/>
-        </w:rPr>
-      </w:pPr>
-      <w:r>
-        <w:rPr>
-          <w:rFonts w:ascii="바탕" w:eastAsia="바탕" w:hAnsi="바탕" w:cs="바탕" w:hint="eastAsia"/>
+        <w:spacing w:before="120"/>
+        <w:ind w:firstLine="170"/>
+        <w:rPr>
+          <w:rFonts w:ascii="나눔고딕" w:eastAsia="나눔고딕" w:hAnsi="나눔고딕" w:cs="바탕" w:hint="eastAsia"/>
+        </w:rPr>
+      </w:pPr>
+      <w:r>
+        <w:rPr>
+          <w:rFonts w:ascii="나눔고딕" w:eastAsia="나눔고딕" w:hAnsi="나눔고딕" w:cs="바탕" w:hint="eastAsia"/>
         </w:rPr>
         <w:t xml:space="preserve">하지만 소프트링크 파일은 그렇지 않다, </w:t>
       </w:r>
       <w:proofErr w:type="spellStart"/>
       <w:r>
         <w:rPr>
-          <w:rFonts w:ascii="바탕" w:eastAsia="바탕" w:hAnsi="바탕" w:cs="바탕"/>
+          <w:rFonts w:ascii="나눔고딕" w:eastAsia="나눔고딕" w:hAnsi="나눔고딕" w:cs="바탕"/>
         </w:rPr>
         <w:t>inode</w:t>
       </w:r>
       <w:proofErr w:type="spellEnd"/>
       <w:r>
         <w:rPr>
-          <w:rFonts w:ascii="바탕" w:eastAsia="바탕" w:hAnsi="바탕" w:cs="바탕" w:hint="eastAsia"/>
+          <w:rFonts w:ascii="나눔고딕" w:eastAsia="나눔고딕" w:hAnsi="나눔고딕" w:cs="바탕" w:hint="eastAsia"/>
         </w:rPr>
         <w:t xml:space="preserve">블록을 가리키고 있는게 아니라 </w:t>
       </w:r>
       <w:proofErr w:type="spellStart"/>
       <w:r>
         <w:rPr>
-          <w:rFonts w:ascii="바탕" w:eastAsia="바탕" w:hAnsi="바탕" w:cs="바탕"/>
+          <w:rFonts w:ascii="나눔고딕" w:eastAsia="나눔고딕" w:hAnsi="나눔고딕" w:cs="바탕"/>
         </w:rPr>
         <w:t>inode</w:t>
       </w:r>
       <w:proofErr w:type="spellEnd"/>
       <w:r>
         <w:rPr>
-          <w:rFonts w:ascii="바탕" w:eastAsia="바탕" w:hAnsi="바탕" w:cs="바탕" w:hint="eastAsia"/>
+          <w:rFonts w:ascii="나눔고딕" w:eastAsia="나눔고딕" w:hAnsi="나눔고딕" w:cs="바탕" w:hint="eastAsia"/>
         </w:rPr>
         <w:t>블록을 가리키고 있던 원본 파일을 가리키고 있었기 때문이다.</w:t>
       </w:r>
     </w:p>
     <w:p>
       <w:pPr>
-        <w:rPr>
-          <w:rFonts w:ascii="바탕" w:eastAsia="바탕" w:hAnsi="바탕" w:cs="바탕" w:hint="eastAsia"/>
-        </w:rPr>
-      </w:pPr>
-      <w:r>
-        <w:rPr>
-          <w:rFonts w:ascii="바탕" w:eastAsia="바탕" w:hAnsi="바탕" w:cs="바탕" w:hint="eastAsia"/>
+        <w:spacing w:before="120"/>
+        <w:ind w:firstLine="170"/>
+        <w:rPr>
+          <w:rFonts w:ascii="나눔고딕" w:eastAsia="나눔고딕" w:hAnsi="나눔고딕" w:cs="바탕" w:hint="eastAsia"/>
+        </w:rPr>
+      </w:pPr>
+      <w:r>
+        <w:rPr>
+          <w:rFonts w:ascii="나눔고딕" w:eastAsia="나눔고딕" w:hAnsi="나눔고딕" w:cs="바탕" w:hint="eastAsia"/>
         </w:rPr>
         <w:t>이러한 특성때문에 하드링크는 항상 같은 디스크내에서만 사용이 가능하다. 반대로 소프트링크는 임의의 저장 시스템과 연결이 가능하다.</w:t>
       </w:r>

</xml_diff>